<commit_message>
Lab 7 and text analysis and time series notes
</commit_message>
<xml_diff>
--- a/LABS/Lab_7/lab_text-1/lab_text/lab-Text Analysis in R.docx
+++ b/LABS/Lab_7/lab_text-1/lab_text/lab-Text Analysis in R.docx
@@ -909,16 +909,8 @@
               <w:rPr>
                 <w:color w:val="00B0F0"/>
               </w:rPr>
-              <w:t xml:space="preserve">= </w:t>
-            </w:r>
-            <w:r>
-              <w:rPr>
-                <w:color w:val="00B0F0"/>
-              </w:rPr>
-              <w:t>0 1 0 0</w:t>
-            </w:r>
-            <w:bookmarkStart w:id="0" w:name="_GoBack"/>
-            <w:bookmarkEnd w:id="0"/>
+              <w:t>= 0 1 0 0</w:t>
+            </w:r>
           </w:p>
         </w:tc>
       </w:tr>
@@ -972,6 +964,7 @@
       </w:r>
     </w:p>
     <w:p>
+      <w:bookmarkStart w:id="0" w:name="_GoBack"/>
       <w:r>
         <w:t>Q1</w:t>
       </w:r>
@@ -983,6 +976,102 @@
       </w:r>
     </w:p>
     <w:p>
+      <w:pPr>
+        <w:pStyle w:val="ListParagraph"/>
+        <w:numPr>
+          <w:ilvl w:val="0"/>
+          <w:numId w:val="9"/>
+        </w:numPr>
+      </w:pPr>
+      <w:r>
+        <w:t xml:space="preserve">The important words are visualized by their size and color. It </w:t>
+      </w:r>
+      <w:r>
+        <w:rPr>
+          <w:color w:val="000000"/>
+        </w:rPr>
+        <w:t>helps visually interpret text and is useful in quickly gaining insight into the most prominent items in a given text, by visualizing the word frequency in the text as a weighted list.</w:t>
+      </w:r>
+    </w:p>
+    <w:p>
+      <w:pPr>
+        <w:pStyle w:val="ListParagraph"/>
+        <w:numPr>
+          <w:ilvl w:val="0"/>
+          <w:numId w:val="9"/>
+        </w:numPr>
+      </w:pPr>
+      <w:r>
+        <w:t>W</w:t>
+      </w:r>
+      <w:r>
+        <w:t xml:space="preserve">e can compare the two word clouds by comparing the frequency of the semantically important words. The frequency of the different words highlight the things that are important to the respective data set. </w:t>
+      </w:r>
+    </w:p>
+    <w:p>
+      <w:pPr>
+        <w:pStyle w:val="ListParagraph"/>
+        <w:numPr>
+          <w:ilvl w:val="0"/>
+          <w:numId w:val="9"/>
+        </w:numPr>
+      </w:pPr>
+      <w:r>
+        <w:t xml:space="preserve">For example: WWF's EU office compared the two White Papers issued by the European Commission on Climate and Energy policies (2007 and 2014). </w:t>
+      </w:r>
+      <w:r>
+        <w:br/>
+        <w:t>These were the results:</w:t>
+      </w:r>
+      <w:r>
+        <w:br/>
+        <w:t>- 2007: 49 mentions of ‘climate change’</w:t>
+      </w:r>
+      <w:r>
+        <w:br/>
+        <w:t>- 2014: 3 mentions of ‘climate change’</w:t>
+      </w:r>
+      <w:r>
+        <w:br/>
+      </w:r>
+      <w:r>
+        <w:br/>
+        <w:t>- 2007: 4 mentions of ‘competitiveness’ + ‘competition’ + ‘competitive’</w:t>
+      </w:r>
+      <w:r>
+        <w:br/>
+        <w:t>- 2014: 43 mentions of ‘competitiveness’ + ‘competition’ + ‘competitive’</w:t>
+      </w:r>
+      <w:r>
+        <w:br/>
+      </w:r>
+      <w:r>
+        <w:br/>
+        <w:t>-</w:t>
+      </w:r>
+      <w:r>
+        <w:t xml:space="preserve"> Source: </w:t>
+      </w:r>
+      <w:r>
+        <w:t>https://wwf.panda.org/?214437/Comparing-word-clouds-Do-you-spot-the-difference</w:t>
+      </w:r>
+      <w:r>
+        <w:t xml:space="preserve"> </w:t>
+      </w:r>
+    </w:p>
+    <w:p>
+      <w:pPr>
+        <w:pStyle w:val="ListParagraph"/>
+        <w:numPr>
+          <w:ilvl w:val="0"/>
+          <w:numId w:val="9"/>
+        </w:numPr>
+      </w:pPr>
+      <w:r>
+        <w:br/>
+      </w:r>
+    </w:p>
+    <w:p>
       <w:r>
         <w:t>Q2</w:t>
       </w:r>
@@ -994,6 +1083,81 @@
       </w:r>
     </w:p>
     <w:p>
+      <w:pPr>
+        <w:pStyle w:val="ListParagraph"/>
+        <w:numPr>
+          <w:ilvl w:val="0"/>
+          <w:numId w:val="9"/>
+        </w:numPr>
+      </w:pPr>
+      <w:r>
+        <w:t>Density plot</w:t>
+      </w:r>
+    </w:p>
+    <w:p>
+      <w:pPr>
+        <w:pStyle w:val="ListParagraph"/>
+        <w:numPr>
+          <w:ilvl w:val="0"/>
+          <w:numId w:val="9"/>
+        </w:numPr>
+      </w:pPr>
+      <w:r>
+        <w:t>Histograms</w:t>
+      </w:r>
+    </w:p>
+    <w:p>
+      <w:pPr>
+        <w:pStyle w:val="ListParagraph"/>
+        <w:numPr>
+          <w:ilvl w:val="0"/>
+          <w:numId w:val="9"/>
+        </w:numPr>
+      </w:pPr>
+      <w:r>
+        <w:t>Boxplot</w:t>
+      </w:r>
+    </w:p>
+    <w:p>
+      <w:pPr>
+        <w:pStyle w:val="ListParagraph"/>
+        <w:numPr>
+          <w:ilvl w:val="0"/>
+          <w:numId w:val="9"/>
+        </w:numPr>
+      </w:pPr>
+      <w:r>
+        <w:t>Timeline BarPlot</w:t>
+      </w:r>
+    </w:p>
+    <w:p>
+      <w:pPr>
+        <w:pStyle w:val="ListParagraph"/>
+        <w:numPr>
+          <w:ilvl w:val="0"/>
+          <w:numId w:val="9"/>
+        </w:numPr>
+      </w:pPr>
+      <w:r>
+        <w:t>Affinity Graph</w:t>
+      </w:r>
+    </w:p>
+    <w:p>
+      <w:pPr>
+        <w:pStyle w:val="ListParagraph"/>
+        <w:numPr>
+          <w:ilvl w:val="0"/>
+          <w:numId w:val="9"/>
+        </w:numPr>
+      </w:pPr>
+      <w:r>
+        <w:t>HeatMap Vizualiser</w:t>
+      </w:r>
+      <w:r>
+        <w:br/>
+      </w:r>
+    </w:p>
+    <w:p>
       <w:r>
         <w:t>Q3</w:t>
       </w:r>
@@ -1003,6 +1167,31 @@
       <w:r>
         <w:t xml:space="preserve">scores? </w:t>
       </w:r>
+    </w:p>
+    <w:p>
+      <w:pPr>
+        <w:pStyle w:val="ListParagraph"/>
+        <w:numPr>
+          <w:ilvl w:val="0"/>
+          <w:numId w:val="9"/>
+        </w:numPr>
+      </w:pPr>
+      <w:r>
+        <w:t>The first debate sentiment score for Trump is 133 and</w:t>
+      </w:r>
+    </w:p>
+    <w:p>
+      <w:pPr>
+        <w:pStyle w:val="ListParagraph"/>
+        <w:numPr>
+          <w:ilvl w:val="0"/>
+          <w:numId w:val="9"/>
+        </w:numPr>
+      </w:pPr>
+      <w:r>
+        <w:t>The first debate sentiment score for Clinton is 136.</w:t>
+      </w:r>
+      <w:bookmarkEnd w:id="0"/>
     </w:p>
     <w:sectPr>
       <w:headerReference w:type="default" r:id="rId12"/>
@@ -1060,10 +1249,7 @@
       <w:pStyle w:val="Header"/>
     </w:pPr>
     <w:r>
-      <w:t>C</w:t>
-    </w:r>
-    <w:r>
-      <w:t>SE578 Spring 2020</w:t>
+      <w:t>CSE578 Spring 2020</w:t>
     </w:r>
     <w:r>
       <w:tab/>
@@ -1967,6 +2153,119 @@
       </w:pPr>
       <w:rPr>
         <w:rFonts w:ascii="Courier New" w:hAnsi="Courier New" w:hint="default"/>
+      </w:rPr>
+    </w:lvl>
+    <w:lvl w:ilvl="8" w:tplc="04090005" w:tentative="1">
+      <w:start w:val="1"/>
+      <w:numFmt w:val="bullet"/>
+      <w:lvlText w:val=""/>
+      <w:lvlJc w:val="left"/>
+      <w:pPr>
+        <w:ind w:left="6480" w:hanging="360"/>
+      </w:pPr>
+      <w:rPr>
+        <w:rFonts w:ascii="Wingdings" w:hAnsi="Wingdings" w:hint="default"/>
+      </w:rPr>
+    </w:lvl>
+  </w:abstractNum>
+  <w:abstractNum w:abstractNumId="8" w15:restartNumberingAfterBreak="0">
+    <w:nsid w:val="746B0BB0"/>
+    <w:multiLevelType w:val="hybridMultilevel"/>
+    <w:tmpl w:val="E79610D4"/>
+    <w:lvl w:ilvl="0" w:tplc="D91ED3CC">
+      <w:start w:val="12"/>
+      <w:numFmt w:val="bullet"/>
+      <w:lvlText w:val="-"/>
+      <w:lvlJc w:val="left"/>
+      <w:pPr>
+        <w:ind w:left="720" w:hanging="360"/>
+      </w:pPr>
+      <w:rPr>
+        <w:rFonts w:ascii="Cambria" w:eastAsiaTheme="minorEastAsia" w:hAnsi="Cambria" w:cstheme="minorBidi" w:hint="default"/>
+      </w:rPr>
+    </w:lvl>
+    <w:lvl w:ilvl="1" w:tplc="04090003">
+      <w:start w:val="1"/>
+      <w:numFmt w:val="bullet"/>
+      <w:lvlText w:val="o"/>
+      <w:lvlJc w:val="left"/>
+      <w:pPr>
+        <w:ind w:left="1440" w:hanging="360"/>
+      </w:pPr>
+      <w:rPr>
+        <w:rFonts w:ascii="Courier New" w:hAnsi="Courier New" w:cs="Courier New" w:hint="default"/>
+      </w:rPr>
+    </w:lvl>
+    <w:lvl w:ilvl="2" w:tplc="04090005" w:tentative="1">
+      <w:start w:val="1"/>
+      <w:numFmt w:val="bullet"/>
+      <w:lvlText w:val=""/>
+      <w:lvlJc w:val="left"/>
+      <w:pPr>
+        <w:ind w:left="2160" w:hanging="360"/>
+      </w:pPr>
+      <w:rPr>
+        <w:rFonts w:ascii="Wingdings" w:hAnsi="Wingdings" w:hint="default"/>
+      </w:rPr>
+    </w:lvl>
+    <w:lvl w:ilvl="3" w:tplc="04090001" w:tentative="1">
+      <w:start w:val="1"/>
+      <w:numFmt w:val="bullet"/>
+      <w:lvlText w:val=""/>
+      <w:lvlJc w:val="left"/>
+      <w:pPr>
+        <w:ind w:left="2880" w:hanging="360"/>
+      </w:pPr>
+      <w:rPr>
+        <w:rFonts w:ascii="Symbol" w:hAnsi="Symbol" w:hint="default"/>
+      </w:rPr>
+    </w:lvl>
+    <w:lvl w:ilvl="4" w:tplc="04090003" w:tentative="1">
+      <w:start w:val="1"/>
+      <w:numFmt w:val="bullet"/>
+      <w:lvlText w:val="o"/>
+      <w:lvlJc w:val="left"/>
+      <w:pPr>
+        <w:ind w:left="3600" w:hanging="360"/>
+      </w:pPr>
+      <w:rPr>
+        <w:rFonts w:ascii="Courier New" w:hAnsi="Courier New" w:cs="Courier New" w:hint="default"/>
+      </w:rPr>
+    </w:lvl>
+    <w:lvl w:ilvl="5" w:tplc="04090005" w:tentative="1">
+      <w:start w:val="1"/>
+      <w:numFmt w:val="bullet"/>
+      <w:lvlText w:val=""/>
+      <w:lvlJc w:val="left"/>
+      <w:pPr>
+        <w:ind w:left="4320" w:hanging="360"/>
+      </w:pPr>
+      <w:rPr>
+        <w:rFonts w:ascii="Wingdings" w:hAnsi="Wingdings" w:hint="default"/>
+      </w:rPr>
+    </w:lvl>
+    <w:lvl w:ilvl="6" w:tplc="04090001" w:tentative="1">
+      <w:start w:val="1"/>
+      <w:numFmt w:val="bullet"/>
+      <w:lvlText w:val=""/>
+      <w:lvlJc w:val="left"/>
+      <w:pPr>
+        <w:ind w:left="5040" w:hanging="360"/>
+      </w:pPr>
+      <w:rPr>
+        <w:rFonts w:ascii="Symbol" w:hAnsi="Symbol" w:hint="default"/>
+      </w:rPr>
+    </w:lvl>
+    <w:lvl w:ilvl="7" w:tplc="04090003" w:tentative="1">
+      <w:start w:val="1"/>
+      <w:numFmt w:val="bullet"/>
+      <w:lvlText w:val="o"/>
+      <w:lvlJc w:val="left"/>
+      <w:pPr>
+        <w:ind w:left="5760" w:hanging="360"/>
+      </w:pPr>
+      <w:rPr>
+        <w:rFonts w:ascii="Courier New" w:hAnsi="Courier New" w:cs="Courier New" w:hint="default"/>
       </w:rPr>
     </w:lvl>
     <w:lvl w:ilvl="8" w:tplc="04090005" w:tentative="1">
@@ -2005,6 +2304,9 @@
   </w:num>
   <w:num w:numId="8">
     <w:abstractNumId w:val="4"/>
+  </w:num>
+  <w:num w:numId="9">
+    <w:abstractNumId w:val="8"/>
   </w:num>
 </w:numbering>
 </file>
@@ -2290,11 +2592,6 @@
     <w:lsdException w:name="Book Title" w:uiPriority="33" w:qFormat="1"/>
     <w:lsdException w:name="Bibliography" w:semiHidden="1" w:uiPriority="37" w:unhideWhenUsed="1"/>
     <w:lsdException w:name="TOC Heading" w:semiHidden="1" w:uiPriority="39" w:unhideWhenUsed="1" w:qFormat="1"/>
-    <w:lsdException w:name="Plain Table 5" w:semiHidden="1" w:unhideWhenUsed="1"/>
-    <w:lsdException w:name="Grid Table Light" w:semiHidden="1" w:unhideWhenUsed="1"/>
-    <w:lsdException w:name="Grid Table 1 Light" w:semiHidden="1" w:unhideWhenUsed="1"/>
-    <w:lsdException w:name="Grid Table 2" w:semiHidden="1" w:unhideWhenUsed="1"/>
-    <w:lsdException w:name="Grid Table 3" w:semiHidden="1" w:unhideWhenUsed="1"/>
     <w:lsdException w:name="Grid Table 4" w:uiPriority="49"/>
     <w:lsdException w:name="Grid Table 5 Dark" w:uiPriority="50"/>
     <w:lsdException w:name="Grid Table 6 Colorful" w:uiPriority="51"/>

</xml_diff>